<commit_message>
Update Team Name and Member Submission.docx
</commit_message>
<xml_diff>
--- a/Documents/Spring 2023/Team Name and Member Submission.docx
+++ b/Documents/Spring 2023/Team Name and Member Submission.docx
@@ -6,11 +6,17 @@
       <w:r>
         <w:t xml:space="preserve">Team Name: </w:t>
       </w:r>
+      <w:r>
+        <w:t>Irregular Innovations</w:t>
+      </w:r>
     </w:p>
     <w:p>
       <w:r>
         <w:t>Team Lead:</w:t>
       </w:r>
+      <w:r>
+        <w:t xml:space="preserve"> Chris Maude</w:t>
+      </w:r>
     </w:p>
     <w:p>
       <w:r>
@@ -19,17 +25,17 @@
     </w:p>
     <w:p>
       <w:r>
-        <w:t>Chris Maude</w:t>
+        <w:t>Hassan Al Lawati</w:t>
       </w:r>
     </w:p>
     <w:p>
       <w:r>
-        <w:t>Jason Morales</w:t>
+        <w:t>Chris Maude</w:t>
       </w:r>
     </w:p>
     <w:p>
       <w:r>
-        <w:t>Hassan Al Lawati</w:t>
+        <w:t>Jason Morales</w:t>
       </w:r>
     </w:p>
     <w:p>

</xml_diff>